<commit_message>
Update integration strategy doc
</commit_message>
<xml_diff>
--- a/documentation/Project 4 - Integration Strategy.docx
+++ b/documentation/Project 4 - Integration Strategy.docx
@@ -9,28 +9,103 @@
     </w:p>
     <w:p>
       <w:r>
-        <w:t xml:space="preserve">The Integration strategy we used was Bottom-Up Integration. This integration strategy best fits our project because we first have the Game class that implements the majority of our game. This class then calls on the Battle class for other methodology and implementation for our game. The next class called is our Force class then Unit class. Then Unit class comes back down to the game class in this order and our code gets implemented this way. </w:t>
-      </w:r>
-      <w:r>
-        <w:t xml:space="preserve">This best fits our project as it starts at the bottom which is our game class and slow travels up to the top where we have the Unit class. </w:t>
-      </w:r>
-      <w:r>
-        <w:t xml:space="preserve">We have also noticed that this strategy best fits because that faults we have come </w:t>
-      </w:r>
-      <w:r>
-        <w:t xml:space="preserve">across </w:t>
-      </w:r>
-      <w:r>
-        <w:t xml:space="preserve">have all been isolated and is very easy to detect in our code where the faults or bugs </w:t>
-      </w:r>
-      <w:r>
-        <w:t>happen,</w:t>
-      </w:r>
-      <w:r>
-        <w:t xml:space="preserve"> and we can fix them quicker this way. </w:t>
-      </w:r>
-      <w:r>
-        <w:t xml:space="preserve">Also we have noticed that that the faults or bugs we are receiving have come in the later stages of the implementation workflow. As from project 3 there weren’t as many because it was our prototype but as we have progressed to Project 4 the latest stage in our game has become complex and the faults or bugs we are receiving are the last part of our integration process.  </w:t>
+        <w:t xml:space="preserve">The Integration strategy we used was Bottom-Up Integration. </w:t>
+      </w:r>
+      <w:r>
+        <w:t xml:space="preserve">We had an initial design that included the following classes: </w:t>
+      </w:r>
+    </w:p>
+    <w:p>
+      <w:pPr>
+        <w:pStyle w:val="ListParagraph"/>
+        <w:numPr>
+          <w:ilvl w:val="0"/>
+          <w:numId w:val="1"/>
+        </w:numPr>
+      </w:pPr>
+      <w:r>
+        <w:t>Game</w:t>
+      </w:r>
+    </w:p>
+    <w:p>
+      <w:pPr>
+        <w:pStyle w:val="ListParagraph"/>
+        <w:numPr>
+          <w:ilvl w:val="0"/>
+          <w:numId w:val="1"/>
+        </w:numPr>
+      </w:pPr>
+      <w:r>
+        <w:t>Battle</w:t>
+      </w:r>
+    </w:p>
+    <w:p>
+      <w:pPr>
+        <w:pStyle w:val="ListParagraph"/>
+        <w:numPr>
+          <w:ilvl w:val="0"/>
+          <w:numId w:val="1"/>
+        </w:numPr>
+      </w:pPr>
+      <w:r>
+        <w:t>Force</w:t>
+      </w:r>
+    </w:p>
+    <w:p>
+      <w:pPr>
+        <w:pStyle w:val="ListParagraph"/>
+        <w:numPr>
+          <w:ilvl w:val="0"/>
+          <w:numId w:val="1"/>
+        </w:numPr>
+      </w:pPr>
+      <w:r>
+        <w:t>Unit</w:t>
+      </w:r>
+    </w:p>
+    <w:p>
+      <w:pPr>
+        <w:pStyle w:val="ListParagraph"/>
+        <w:numPr>
+          <w:ilvl w:val="0"/>
+          <w:numId w:val="1"/>
+        </w:numPr>
+      </w:pPr>
+      <w:r>
+        <w:t>GameMap</w:t>
+      </w:r>
+    </w:p>
+    <w:p>
+      <w:r>
+        <w:t>The “Game” class acts as a controller, using the rest of the classes to manage the game. It first initializes a list of Force objects, which themselves consist of a “side” and several Unit objects, to represent the game map. Then, it allows the player to act on Forces by clicking them and then clicking adjacent regions. When two forces collide, the Game class creates a “Battle” using the opposing forces, and the Battle object applies damage (based on the units in each Force) at a fixed interval until one side has been reduced to 0. Attackers always have a chance of recouping some of their losses (for each force in the battle, a fraction of each unit in the force is restored based on RNG), but defenders only recoup losses if an adjacent region is friendly.</w:t>
+      </w:r>
+      <w:r>
+        <w:t xml:space="preserve"> The GameMap class is a static collection of methods, and controls all modifications of the SVG on the webpage (helping to isolate problems with logic from problems with graphical elements).</w:t>
+      </w:r>
+    </w:p>
+    <w:p>
+      <w:r>
+        <w:t>By programming the Unit class first, then Force, then Battle, and then Game, our development path was predictable and easy to follow. Bugs are easy to isolate to a specific class, and refactoring has been relatively easy (for example, moving from allowing 1 move per turn to 3, and making battles play out all-at-once).</w:t>
+      </w:r>
+    </w:p>
+    <w:p>
+      <w:r>
+        <w:t>While the bottom-up approach</w:t>
+      </w:r>
+      <w:r>
+        <w:t xml:space="preserve"> usually</w:t>
+      </w:r>
+      <w:r>
+        <w:t xml:space="preserve"> mean</w:t>
+      </w:r>
+      <w:r>
+        <w:t>s</w:t>
+      </w:r>
+      <w:r>
+        <w:t xml:space="preserve"> that the lower-level modules got a lot more attention, we</w:t>
+      </w:r>
+      <w:r>
+        <w:t xml:space="preserve"> were able to thoroughly test the Battle class and have had few issues with the implementation of the Game class. We also found ourselves able to test partial code early on in both Project 3 and Project 4.</w:t>
       </w:r>
     </w:p>
     <w:sectPr>
@@ -41,6 +116,127 @@
     </w:sectPr>
   </w:body>
 </w:document>
+</file>
+
+<file path=word/numbering.xml><?xml version="1.0" encoding="utf-8"?>
+<w:numbering xmlns:wpc="http://schemas.microsoft.com/office/word/2010/wordprocessingCanvas" xmlns:cx="http://schemas.microsoft.com/office/drawing/2014/chartex" xmlns:cx1="http://schemas.microsoft.com/office/drawing/2015/9/8/chartex" xmlns:cx2="http://schemas.microsoft.com/office/drawing/2015/10/21/chartex" xmlns:cx3="http://schemas.microsoft.com/office/drawing/2016/5/9/chartex" xmlns:cx4="http://schemas.microsoft.com/office/drawing/2016/5/10/chartex" xmlns:cx5="http://schemas.microsoft.com/office/drawing/2016/5/11/chartex" xmlns:cx6="http://schemas.microsoft.com/office/drawing/2016/5/12/chartex" xmlns:cx7="http://schemas.microsoft.com/office/drawing/2016/5/13/chartex" xmlns:cx8="http://schemas.microsoft.com/office/drawing/2016/5/14/chartex" xmlns:mc="http://schemas.openxmlformats.org/markup-compatibility/2006" xmlns:aink="http://schemas.microsoft.com/office/drawing/2016/ink" xmlns:am3d="http://schemas.microsoft.com/office/drawing/2017/model3d" xmlns:o="urn:schemas-microsoft-com:office:office" xmlns:r="http://schemas.openxmlformats.org/officeDocument/2006/relationships" xmlns:m="http://schemas.openxmlformats.org/officeDocument/2006/math" xmlns:v="urn:schemas-microsoft-com:vml" xmlns:wp14="http://schemas.microsoft.com/office/word/2010/wordprocessingDrawing" xmlns:wp="http://schemas.openxmlformats.org/drawingml/2006/wordprocessingDrawing" xmlns:w10="urn:schemas-microsoft-com:office:word" xmlns:w="http://schemas.openxmlformats.org/wordprocessingml/2006/main" xmlns:w14="http://schemas.microsoft.com/office/word/2010/wordml" xmlns:w15="http://schemas.microsoft.com/office/word/2012/wordml" xmlns:w16cex="http://schemas.microsoft.com/office/word/2018/wordml/cex" xmlns:w16cid="http://schemas.microsoft.com/office/word/2016/wordml/cid" xmlns:w16="http://schemas.microsoft.com/office/word/2018/wordml" xmlns:w16sdtdh="http://schemas.microsoft.com/office/word/2020/wordml/sdtdatahash" xmlns:w16se="http://schemas.microsoft.com/office/word/2015/wordml/symex" xmlns:wpg="http://schemas.microsoft.com/office/word/2010/wordprocessingGroup" xmlns:wpi="http://schemas.microsoft.com/office/word/2010/wordprocessingInk" xmlns:wne="http://schemas.microsoft.com/office/word/2006/wordml" xmlns:wps="http://schemas.microsoft.com/office/word/2010/wordprocessingShape" mc:Ignorable="w14 w15 w16se w16cid w16 w16cex w16sdtdh wp14">
+  <w:abstractNum w:abstractNumId="0" w15:restartNumberingAfterBreak="0">
+    <w:nsid w:val="447E69AC"/>
+    <w:multiLevelType w:val="hybridMultilevel"/>
+    <w:tmpl w:val="91B0A09A"/>
+    <w:lvl w:ilvl="0" w:tplc="04090001">
+      <w:start w:val="1"/>
+      <w:numFmt w:val="bullet"/>
+      <w:lvlText w:val=""/>
+      <w:lvlJc w:val="left"/>
+      <w:pPr>
+        <w:ind w:left="720" w:hanging="360"/>
+      </w:pPr>
+      <w:rPr>
+        <w:rFonts w:ascii="Symbol" w:hAnsi="Symbol" w:hint="default"/>
+      </w:rPr>
+    </w:lvl>
+    <w:lvl w:ilvl="1" w:tplc="04090003" w:tentative="1">
+      <w:start w:val="1"/>
+      <w:numFmt w:val="bullet"/>
+      <w:lvlText w:val="o"/>
+      <w:lvlJc w:val="left"/>
+      <w:pPr>
+        <w:ind w:left="1440" w:hanging="360"/>
+      </w:pPr>
+      <w:rPr>
+        <w:rFonts w:ascii="Courier New" w:hAnsi="Courier New" w:cs="Courier New" w:hint="default"/>
+      </w:rPr>
+    </w:lvl>
+    <w:lvl w:ilvl="2" w:tplc="04090005" w:tentative="1">
+      <w:start w:val="1"/>
+      <w:numFmt w:val="bullet"/>
+      <w:lvlText w:val=""/>
+      <w:lvlJc w:val="left"/>
+      <w:pPr>
+        <w:ind w:left="2160" w:hanging="360"/>
+      </w:pPr>
+      <w:rPr>
+        <w:rFonts w:ascii="Wingdings" w:hAnsi="Wingdings" w:hint="default"/>
+      </w:rPr>
+    </w:lvl>
+    <w:lvl w:ilvl="3" w:tplc="04090001" w:tentative="1">
+      <w:start w:val="1"/>
+      <w:numFmt w:val="bullet"/>
+      <w:lvlText w:val=""/>
+      <w:lvlJc w:val="left"/>
+      <w:pPr>
+        <w:ind w:left="2880" w:hanging="360"/>
+      </w:pPr>
+      <w:rPr>
+        <w:rFonts w:ascii="Symbol" w:hAnsi="Symbol" w:hint="default"/>
+      </w:rPr>
+    </w:lvl>
+    <w:lvl w:ilvl="4" w:tplc="04090003" w:tentative="1">
+      <w:start w:val="1"/>
+      <w:numFmt w:val="bullet"/>
+      <w:lvlText w:val="o"/>
+      <w:lvlJc w:val="left"/>
+      <w:pPr>
+        <w:ind w:left="3600" w:hanging="360"/>
+      </w:pPr>
+      <w:rPr>
+        <w:rFonts w:ascii="Courier New" w:hAnsi="Courier New" w:cs="Courier New" w:hint="default"/>
+      </w:rPr>
+    </w:lvl>
+    <w:lvl w:ilvl="5" w:tplc="04090005" w:tentative="1">
+      <w:start w:val="1"/>
+      <w:numFmt w:val="bullet"/>
+      <w:lvlText w:val=""/>
+      <w:lvlJc w:val="left"/>
+      <w:pPr>
+        <w:ind w:left="4320" w:hanging="360"/>
+      </w:pPr>
+      <w:rPr>
+        <w:rFonts w:ascii="Wingdings" w:hAnsi="Wingdings" w:hint="default"/>
+      </w:rPr>
+    </w:lvl>
+    <w:lvl w:ilvl="6" w:tplc="04090001" w:tentative="1">
+      <w:start w:val="1"/>
+      <w:numFmt w:val="bullet"/>
+      <w:lvlText w:val=""/>
+      <w:lvlJc w:val="left"/>
+      <w:pPr>
+        <w:ind w:left="5040" w:hanging="360"/>
+      </w:pPr>
+      <w:rPr>
+        <w:rFonts w:ascii="Symbol" w:hAnsi="Symbol" w:hint="default"/>
+      </w:rPr>
+    </w:lvl>
+    <w:lvl w:ilvl="7" w:tplc="04090003" w:tentative="1">
+      <w:start w:val="1"/>
+      <w:numFmt w:val="bullet"/>
+      <w:lvlText w:val="o"/>
+      <w:lvlJc w:val="left"/>
+      <w:pPr>
+        <w:ind w:left="5760" w:hanging="360"/>
+      </w:pPr>
+      <w:rPr>
+        <w:rFonts w:ascii="Courier New" w:hAnsi="Courier New" w:cs="Courier New" w:hint="default"/>
+      </w:rPr>
+    </w:lvl>
+    <w:lvl w:ilvl="8" w:tplc="04090005" w:tentative="1">
+      <w:start w:val="1"/>
+      <w:numFmt w:val="bullet"/>
+      <w:lvlText w:val=""/>
+      <w:lvlJc w:val="left"/>
+      <w:pPr>
+        <w:ind w:left="6480" w:hanging="360"/>
+      </w:pPr>
+      <w:rPr>
+        <w:rFonts w:ascii="Wingdings" w:hAnsi="Wingdings" w:hint="default"/>
+      </w:rPr>
+    </w:lvl>
+  </w:abstractNum>
+  <w:num w:numId="1" w16cid:durableId="1921283695">
+    <w:abstractNumId w:val="0"/>
+  </w:num>
+</w:numbering>
 </file>
 
 <file path=word/styles.xml><?xml version="1.0" encoding="utf-8"?>
@@ -469,6 +665,17 @@
     <w:semiHidden/>
     <w:unhideWhenUsed/>
   </w:style>
+  <w:style w:type="paragraph" w:styleId="ListParagraph">
+    <w:name w:val="List Paragraph"/>
+    <w:basedOn w:val="Normal"/>
+    <w:uiPriority w:val="34"/>
+    <w:qFormat/>
+    <w:rsid w:val="007F6E3A"/>
+    <w:pPr>
+      <w:ind w:left="720"/>
+      <w:contextualSpacing/>
+    </w:pPr>
+  </w:style>
 </w:styles>
 </file>
 

</xml_diff>